<commit_message>
improved an awics line
</commit_message>
<xml_diff>
--- a/resume.docx
+++ b/resume.docx
@@ -1926,7 +1926,16 @@
           <w:sz w:val="22"/>
           <w:szCs w:val="22"/>
         </w:rPr>
-        <w:t xml:space="preserve">Designed and programmed </w:t>
+        <w:t>Designed and pr</w:t>
+      </w:r>
+      <w:bookmarkStart w:id="0" w:name="_GoBack"/>
+      <w:bookmarkEnd w:id="0"/>
+      <w:r>
+        <w:rPr>
+          <w:sz w:val="22"/>
+          <w:szCs w:val="22"/>
+        </w:rPr>
+        <w:t xml:space="preserve">ogrammed </w:t>
       </w:r>
       <w:r>
         <w:rPr>
@@ -1960,37 +1969,27 @@
           <w:sz w:val="22"/>
           <w:szCs w:val="22"/>
         </w:rPr>
-        <w:t>Maintain</w:t>
-      </w:r>
-      <w:r>
-        <w:rPr>
-          <w:sz w:val="22"/>
-          <w:szCs w:val="22"/>
-        </w:rPr>
-        <w:t>ed</w:t>
-      </w:r>
-      <w:r>
-        <w:rPr>
-          <w:sz w:val="22"/>
-          <w:szCs w:val="22"/>
-        </w:rPr>
-        <w:t xml:space="preserve"> website </w:t>
-      </w:r>
-      <w:r>
-        <w:rPr>
-          <w:sz w:val="22"/>
-          <w:szCs w:val="22"/>
-        </w:rPr>
-        <w:t xml:space="preserve">with new </w:t>
-      </w:r>
-      <w:bookmarkStart w:id="0" w:name="_GoBack"/>
-      <w:bookmarkEnd w:id="0"/>
-      <w:r>
-        <w:rPr>
-          <w:sz w:val="22"/>
-          <w:szCs w:val="22"/>
-        </w:rPr>
-        <w:t>content and updates</w:t>
+        <w:t>Organized, advertised and led a monthly event, with</w:t>
+      </w:r>
+    </w:p>
+    <w:p>
+      <w:pPr>
+        <w:pStyle w:val="ListParagraph"/>
+        <w:numPr>
+          <w:ilvl w:val="0"/>
+          <w:numId w:val="2"/>
+        </w:numPr>
+        <w:rPr>
+          <w:sz w:val="22"/>
+          <w:szCs w:val="22"/>
+        </w:rPr>
+      </w:pPr>
+      <w:r>
+        <w:rPr>
+          <w:sz w:val="22"/>
+          <w:szCs w:val="22"/>
+        </w:rPr>
+        <w:t>turnout seven times greater than past events</w:t>
       </w:r>
     </w:p>
     <w:p>
@@ -2172,6 +2171,7 @@
           <w:sz w:val="22"/>
           <w:szCs w:val="22"/>
         </w:rPr>
+        <w:lastRenderedPageBreak/>
         <w:tab/>
       </w:r>
       <w:r>
@@ -3936,7 +3936,7 @@
 </file>
 
 <file path=customXml/itemProps1.xml><?xml version="1.0" encoding="utf-8"?>
-<ds:datastoreItem xmlns:ds="http://schemas.openxmlformats.org/officeDocument/2006/customXml" ds:itemID="{55FC5CBC-3DA8-4292-8A37-7355D7F50249}">
+<ds:datastoreItem xmlns:ds="http://schemas.openxmlformats.org/officeDocument/2006/customXml" ds:itemID="{1A235BB0-5EB4-43FB-BE11-222F0616C477}">
   <ds:schemaRefs>
     <ds:schemaRef ds:uri="http://schemas.openxmlformats.org/officeDocument/2006/bibliography"/>
   </ds:schemaRefs>

</xml_diff>

<commit_message>
all the little things
</commit_message>
<xml_diff>
--- a/resume.docx
+++ b/resume.docx
@@ -25,20 +25,29 @@
         </w:rPr>
         <w:t xml:space="preserve"> Irvin</w:t>
       </w:r>
-    </w:p>
-    <w:p>
-      <w:pPr>
-        <w:rPr>
-          <w:sz w:val="22"/>
-          <w:szCs w:val="22"/>
-        </w:rPr>
-      </w:pPr>
-      <w:r>
-        <w:rPr>
-          <w:sz w:val="22"/>
-          <w:szCs w:val="22"/>
-        </w:rPr>
-        <w:t>deniseirvin@tamu.edu</w:t>
+      <w:bookmarkStart w:id="0" w:name="_GoBack"/>
+      <w:bookmarkEnd w:id="0"/>
+    </w:p>
+    <w:p>
+      <w:pPr>
+        <w:rPr>
+          <w:sz w:val="22"/>
+          <w:szCs w:val="22"/>
+        </w:rPr>
+      </w:pPr>
+      <w:r>
+        <w:rPr>
+          <w:sz w:val="22"/>
+          <w:szCs w:val="22"/>
+        </w:rPr>
+        <w:t>dairvin9</w:t>
+      </w:r>
+      <w:r>
+        <w:rPr>
+          <w:sz w:val="22"/>
+          <w:szCs w:val="22"/>
+        </w:rPr>
+        <w:t>@tamu.edu</w:t>
       </w:r>
       <w:r>
         <w:rPr>
@@ -1098,23 +1107,6 @@
     </w:p>
     <w:p>
       <w:pPr>
-        <w:pStyle w:val="ListParagraph"/>
-        <w:ind w:left="2700"/>
-        <w:rPr>
-          <w:sz w:val="22"/>
-          <w:szCs w:val="22"/>
-        </w:rPr>
-      </w:pPr>
-      <w:r>
-        <w:rPr>
-          <w:sz w:val="22"/>
-          <w:szCs w:val="22"/>
-        </w:rPr>
-        <w:t>projectors</w:t>
-      </w:r>
-    </w:p>
-    <w:p>
-      <w:pPr>
         <w:ind w:left="1980"/>
         <w:rPr>
           <w:sz w:val="22"/>
@@ -1926,16 +1918,7 @@
           <w:sz w:val="22"/>
           <w:szCs w:val="22"/>
         </w:rPr>
-        <w:t>Designed and pr</w:t>
-      </w:r>
-      <w:bookmarkStart w:id="0" w:name="_GoBack"/>
-      <w:bookmarkEnd w:id="0"/>
-      <w:r>
-        <w:rPr>
-          <w:sz w:val="22"/>
-          <w:szCs w:val="22"/>
-        </w:rPr>
-        <w:t xml:space="preserve">ogrammed </w:t>
+        <w:t xml:space="preserve">Designed and programmed </w:t>
       </w:r>
       <w:r>
         <w:rPr>
@@ -2171,7 +2154,6 @@
           <w:sz w:val="22"/>
           <w:szCs w:val="22"/>
         </w:rPr>
-        <w:lastRenderedPageBreak/>
         <w:tab/>
       </w:r>
       <w:r>
@@ -3343,7 +3325,7 @@
     <w:lsdException w:name="Table Web 2" w:semiHidden="1" w:unhideWhenUsed="1"/>
     <w:lsdException w:name="Table Web 3" w:semiHidden="1" w:unhideWhenUsed="1"/>
     <w:lsdException w:name="Balloon Text" w:semiHidden="1" w:unhideWhenUsed="1"/>
-    <w:lsdException w:name="Table Grid" w:semiHidden="1" w:uiPriority="59" w:unhideWhenUsed="1"/>
+    <w:lsdException w:name="Table Grid" w:uiPriority="59"/>
     <w:lsdException w:name="Table Theme" w:semiHidden="1" w:unhideWhenUsed="1"/>
     <w:lsdException w:name="Placeholder Text" w:semiHidden="1"/>
     <w:lsdException w:name="No Spacing" w:uiPriority="1" w:qFormat="1"/>
@@ -3936,7 +3918,7 @@
 </file>
 
 <file path=customXml/itemProps1.xml><?xml version="1.0" encoding="utf-8"?>
-<ds:datastoreItem xmlns:ds="http://schemas.openxmlformats.org/officeDocument/2006/customXml" ds:itemID="{1A235BB0-5EB4-43FB-BE11-222F0616C477}">
+<ds:datastoreItem xmlns:ds="http://schemas.openxmlformats.org/officeDocument/2006/customXml" ds:itemID="{019A093A-151C-4470-ACE7-F484A722B6C9}">
   <ds:schemaRefs>
     <ds:schemaRef ds:uri="http://schemas.openxmlformats.org/officeDocument/2006/bibliography"/>
   </ds:schemaRefs>

</xml_diff>